<commit_message>
removed views (pages) from the UML diagram
</commit_message>
<xml_diff>
--- a/UML_Diagrams/DeliverableOne.docx
+++ b/UML_Diagrams/DeliverableOne.docx
@@ -8,9 +8,9 @@
           <w:noProof/>
         </w:rPr>
         <w:drawing>
-          <wp:inline distT="0" distB="0" distL="0" distR="0" wp14:anchorId="7C207F14" wp14:editId="05B81B0E">
-            <wp:extent cx="4848225" cy="4791075"/>
-            <wp:effectExtent l="0" t="0" r="9525" b="9525"/>
+          <wp:inline distT="0" distB="0" distL="0" distR="0" wp14:anchorId="633C7AE2" wp14:editId="6D96235B">
+            <wp:extent cx="5932967" cy="3859838"/>
+            <wp:effectExtent l="0" t="0" r="0" b="7620"/>
             <wp:docPr id="1" name="Picture 1"/>
             <wp:cNvGraphicFramePr>
               <a:graphicFrameLocks xmlns:a="http://schemas.openxmlformats.org/drawingml/2006/main" noChangeAspect="1"/>
@@ -31,7 +31,7 @@
                   <pic:spPr>
                     <a:xfrm>
                       <a:off x="0" y="0"/>
-                      <a:ext cx="4848225" cy="4791075"/>
+                      <a:ext cx="5945463" cy="3867968"/>
                     </a:xfrm>
                     <a:prstGeom prst="rect">
                       <a:avLst/>
@@ -74,7 +74,7 @@
       </w:pPr>
     </w:pPrDefault>
   </w:docDefaults>
-  <w:latentStyles w:defLockedState="0" w:defUIPriority="99" w:defSemiHidden="0" w:defUnhideWhenUsed="0" w:defQFormat="0" w:count="377">
+  <w:latentStyles w:defLockedState="0" w:defUIPriority="99" w:defSemiHidden="0" w:defUnhideWhenUsed="0" w:defQFormat="0" w:count="376">
     <w:lsdException w:name="Normal" w:uiPriority="0" w:qFormat="1"/>
     <w:lsdException w:name="heading 1" w:uiPriority="9" w:qFormat="1"/>
     <w:lsdException w:name="heading 2" w:semiHidden="1" w:uiPriority="9" w:unhideWhenUsed="1" w:qFormat="1"/>
@@ -180,6 +180,7 @@
     <w:lsdException w:name="HTML Sample" w:semiHidden="1" w:unhideWhenUsed="1"/>
     <w:lsdException w:name="HTML Typewriter" w:semiHidden="1" w:unhideWhenUsed="1"/>
     <w:lsdException w:name="HTML Variable" w:semiHidden="1" w:unhideWhenUsed="1"/>
+    <w:lsdException w:name="Normal Table" w:semiHidden="1" w:unhideWhenUsed="1"/>
     <w:lsdException w:name="annotation subject" w:semiHidden="1" w:unhideWhenUsed="1"/>
     <w:lsdException w:name="No List" w:semiHidden="1" w:unhideWhenUsed="1"/>
     <w:lsdException w:name="Outline List 1" w:semiHidden="1" w:unhideWhenUsed="1"/>
@@ -225,9 +226,11 @@
     <w:lsdException w:name="Table Subtle 1" w:semiHidden="1" w:unhideWhenUsed="1"/>
     <w:lsdException w:name="Table Subtle 2" w:semiHidden="1" w:unhideWhenUsed="1"/>
     <w:lsdException w:name="Table Web 1" w:semiHidden="1" w:unhideWhenUsed="1"/>
+    <w:lsdException w:name="Table Web 2" w:semiHidden="1" w:unhideWhenUsed="1"/>
     <w:lsdException w:name="Table Web 3" w:semiHidden="1" w:unhideWhenUsed="1"/>
     <w:lsdException w:name="Balloon Text" w:semiHidden="1" w:unhideWhenUsed="1"/>
     <w:lsdException w:name="Table Grid" w:uiPriority="39"/>
+    <w:lsdException w:name="Table Theme" w:semiHidden="1" w:unhideWhenUsed="1"/>
     <w:lsdException w:name="Placeholder Text" w:semiHidden="1"/>
     <w:lsdException w:name="No Spacing" w:uiPriority="1" w:qFormat="1"/>
     <w:lsdException w:name="Light Shading" w:uiPriority="60"/>
@@ -448,7 +451,6 @@
     <w:lsdException w:name="Hashtag" w:semiHidden="1" w:unhideWhenUsed="1"/>
     <w:lsdException w:name="Unresolved Mention" w:semiHidden="1" w:unhideWhenUsed="1"/>
     <w:lsdException w:name="Smart Link" w:semiHidden="1" w:unhideWhenUsed="1"/>
-    <w:lsdException w:name="Smart Link Error" w:semiHidden="1" w:unhideWhenUsed="1"/>
   </w:latentStyles>
   <w:style w:type="paragraph" w:default="1" w:styleId="Normal">
     <w:name w:val="Normal"/>

</xml_diff>